<commit_message>
add menegment pr 1
</commit_message>
<xml_diff>
--- a/ДЗ/КПР-47Д Защита информации в КС (МДК.05.01) Горницкая Ирина Иосифовна/Программно-аппаратные закладки в защищенных информационных системах.docx
+++ b/ДЗ/КПР-47Д Защита информации в КС (МДК.05.01) Горницкая Ирина Иосифовна/Программно-аппаратные закладки в защищенных информационных системах.docx
@@ -19,7 +19,43 @@
           <w:szCs w:val="24"/>
           <w:shd w:val="clear" w:color="auto" w:fill="FFFFFF"/>
         </w:rPr>
-        <w:t>Количество утечек информации растет с каждым днем. Это может коснуться и вас, чтобы предотвратить несанкционированный доступ к вашему компьютеру используйте программные и аппаратные средства защиты. Вместе они воздвигают перед злоумышленниками две линии обороны преодолеть которые сложно программные средства защиты информации от несанкционированного доступа.</w:t>
+        <w:t>Количество утечек информации растет с каждым днем. Это может коснуться и вас</w:t>
+      </w:r>
+      <w:r>
+        <w:rPr>
+          <w:rFonts w:ascii="Times New Roman" w:hAnsi="Times New Roman" w:cs="Times New Roman"/>
+          <w:sz w:val="24"/>
+          <w:szCs w:val="24"/>
+          <w:shd w:val="clear" w:color="auto" w:fill="FFFFFF"/>
+        </w:rPr>
+        <w:t>.</w:t>
+      </w:r>
+      <w:r>
+        <w:rPr>
+          <w:rFonts w:ascii="Times New Roman" w:hAnsi="Times New Roman" w:cs="Times New Roman"/>
+          <w:sz w:val="24"/>
+          <w:szCs w:val="24"/>
+          <w:shd w:val="clear" w:color="auto" w:fill="FFFFFF"/>
+        </w:rPr>
+        <w:t xml:space="preserve"> </w:t>
+      </w:r>
+      <w:r>
+        <w:rPr>
+          <w:rFonts w:ascii="Times New Roman" w:hAnsi="Times New Roman" w:cs="Times New Roman"/>
+          <w:sz w:val="24"/>
+          <w:szCs w:val="24"/>
+          <w:shd w:val="clear" w:color="auto" w:fill="FFFFFF"/>
+        </w:rPr>
+        <w:t>Ч</w:t>
+      </w:r>
+      <w:r>
+        <w:rPr>
+          <w:rFonts w:ascii="Times New Roman" w:hAnsi="Times New Roman" w:cs="Times New Roman"/>
+          <w:sz w:val="24"/>
+          <w:szCs w:val="24"/>
+          <w:shd w:val="clear" w:color="auto" w:fill="FFFFFF"/>
+        </w:rPr>
+        <w:t>тобы предотвратить несанкционированный доступ к вашему компьютеру используйте программные и аппаратные средства защиты. Вместе они воздвигают перед злоумышленниками две линии обороны преодолеть которые сложно программные средства защиты информации от несанкционированного доступа.</w:t>
       </w:r>
     </w:p>
     <w:p>
@@ -39,47 +75,7 @@
           <w:szCs w:val="24"/>
           <w:shd w:val="clear" w:color="auto" w:fill="FFFFFF"/>
         </w:rPr>
-        <w:t xml:space="preserve">Программные продукты которые устанавливаются на ваши компьютеры ноутбуки планшеты и серверы например </w:t>
-      </w:r>
-      <w:proofErr w:type="spellStart"/>
-      <w:r>
-        <w:rPr>
-          <w:rFonts w:ascii="Times New Roman" w:hAnsi="Times New Roman" w:cs="Times New Roman"/>
-          <w:sz w:val="24"/>
-          <w:szCs w:val="24"/>
-          <w:shd w:val="clear" w:color="auto" w:fill="FFFFFF"/>
-        </w:rPr>
-        <w:t>dallas</w:t>
-      </w:r>
-      <w:proofErr w:type="spellEnd"/>
-      <w:r>
-        <w:rPr>
-          <w:rFonts w:ascii="Times New Roman" w:hAnsi="Times New Roman" w:cs="Times New Roman"/>
-          <w:sz w:val="24"/>
-          <w:szCs w:val="24"/>
-          <w:shd w:val="clear" w:color="auto" w:fill="FFFFFF"/>
-        </w:rPr>
-        <w:t xml:space="preserve"> </w:t>
-      </w:r>
-      <w:proofErr w:type="spellStart"/>
-      <w:r>
-        <w:rPr>
-          <w:rFonts w:ascii="Times New Roman" w:hAnsi="Times New Roman" w:cs="Times New Roman"/>
-          <w:sz w:val="24"/>
-          <w:szCs w:val="24"/>
-          <w:shd w:val="clear" w:color="auto" w:fill="FFFFFF"/>
-        </w:rPr>
-        <w:t>lock</w:t>
-      </w:r>
-      <w:proofErr w:type="spellEnd"/>
-      <w:r>
-        <w:rPr>
-          <w:rFonts w:ascii="Times New Roman" w:hAnsi="Times New Roman" w:cs="Times New Roman"/>
-          <w:sz w:val="24"/>
-          <w:szCs w:val="24"/>
-          <w:shd w:val="clear" w:color="auto" w:fill="FFFFFF"/>
-        </w:rPr>
-        <w:t xml:space="preserve"> такие средства защиты разделяют доступ к информации и подключаемым устройствам и опираются на список пользователей в котором указаны их права доступа для входа в систему. После включения компьютера вам нужно ввести логин, и пароль программные средства защиты проверяют действия пользователей и регистрируют каждое событие в журнале они контролируют целостность файловой системой и позволяют объединять защищенные компьютеры для централизованного управления безопасности если на вашем компьютере хранятся персональные данные или осуществляется доступ к государственным информационным системам вам потребуется двух факторная аутентификация в этих случаях дополнительных программным используют аппаратные средства управления доступом.</w:t>
+        <w:t>Программные продукты которые устанавливаются на ваши компьютеры ноутбуки планшеты и серверы например dallas lock такие средства защиты разделяют доступ к информации и подключаемым устройствам и опираются на список пользователей в котором указаны их права доступа для входа в систему. После включения компьютера вам нужно ввести логин, и пароль программные средства защиты проверяют действия пользователей и регистрируют каждое событие в журнале они контролируют целостность файловой системой и позволяют объединять защищенные компьютеры для централизованного управления безопасности если на вашем компьютере хранятся персональные данные или осуществляется доступ к государственным информационным системам вам потребуется двух факторная аутентификация в этих случаях дополнительных программным используют аппаратные средства управления доступом.</w:t>
       </w:r>
     </w:p>
     <w:p>
@@ -99,107 +95,7 @@
           <w:szCs w:val="24"/>
           <w:shd w:val="clear" w:color="auto" w:fill="FFFFFF"/>
         </w:rPr>
-        <w:t xml:space="preserve">Электронные замки соболь аккорд или </w:t>
-      </w:r>
-      <w:proofErr w:type="spellStart"/>
-      <w:r>
-        <w:rPr>
-          <w:rFonts w:ascii="Times New Roman" w:hAnsi="Times New Roman" w:cs="Times New Roman"/>
-          <w:sz w:val="24"/>
-          <w:szCs w:val="24"/>
-          <w:shd w:val="clear" w:color="auto" w:fill="FFFFFF"/>
-        </w:rPr>
-        <w:t>secret</w:t>
-      </w:r>
-      <w:proofErr w:type="spellEnd"/>
-      <w:r>
-        <w:rPr>
-          <w:rFonts w:ascii="Times New Roman" w:hAnsi="Times New Roman" w:cs="Times New Roman"/>
-          <w:sz w:val="24"/>
-          <w:szCs w:val="24"/>
-          <w:shd w:val="clear" w:color="auto" w:fill="FFFFFF"/>
-        </w:rPr>
-        <w:t xml:space="preserve"> </w:t>
-      </w:r>
-      <w:proofErr w:type="spellStart"/>
-      <w:r>
-        <w:rPr>
-          <w:rFonts w:ascii="Times New Roman" w:hAnsi="Times New Roman" w:cs="Times New Roman"/>
-          <w:sz w:val="24"/>
-          <w:szCs w:val="24"/>
-          <w:shd w:val="clear" w:color="auto" w:fill="FFFFFF"/>
-        </w:rPr>
-        <w:t>net</w:t>
-      </w:r>
-      <w:proofErr w:type="spellEnd"/>
-      <w:r>
-        <w:rPr>
-          <w:rFonts w:ascii="Times New Roman" w:hAnsi="Times New Roman" w:cs="Times New Roman"/>
-          <w:sz w:val="24"/>
-          <w:szCs w:val="24"/>
-          <w:shd w:val="clear" w:color="auto" w:fill="FFFFFF"/>
-        </w:rPr>
-        <w:t xml:space="preserve"> информационные таблетки сенсор отпечатков пальцев </w:t>
-      </w:r>
-      <w:proofErr w:type="spellStart"/>
-      <w:r>
-        <w:rPr>
-          <w:rFonts w:ascii="Times New Roman" w:hAnsi="Times New Roman" w:cs="Times New Roman"/>
-          <w:sz w:val="24"/>
-          <w:szCs w:val="24"/>
-          <w:shd w:val="clear" w:color="auto" w:fill="FFFFFF"/>
-        </w:rPr>
-        <w:t>usb</w:t>
-      </w:r>
-      <w:proofErr w:type="spellEnd"/>
-      <w:r>
-        <w:rPr>
-          <w:rFonts w:ascii="Times New Roman" w:hAnsi="Times New Roman" w:cs="Times New Roman"/>
-          <w:sz w:val="24"/>
-          <w:szCs w:val="24"/>
-          <w:shd w:val="clear" w:color="auto" w:fill="FFFFFF"/>
-        </w:rPr>
-        <w:t xml:space="preserve"> ключи или </w:t>
-      </w:r>
-      <w:proofErr w:type="spellStart"/>
-      <w:r>
-        <w:rPr>
-          <w:rFonts w:ascii="Times New Roman" w:hAnsi="Times New Roman" w:cs="Times New Roman"/>
-          <w:sz w:val="24"/>
-          <w:szCs w:val="24"/>
-          <w:shd w:val="clear" w:color="auto" w:fill="FFFFFF"/>
-        </w:rPr>
-        <w:t>usb</w:t>
-      </w:r>
-      <w:proofErr w:type="spellEnd"/>
-      <w:r>
-        <w:rPr>
-          <w:rFonts w:ascii="Times New Roman" w:hAnsi="Times New Roman" w:cs="Times New Roman"/>
-          <w:sz w:val="24"/>
-          <w:szCs w:val="24"/>
-          <w:shd w:val="clear" w:color="auto" w:fill="FFFFFF"/>
-        </w:rPr>
-        <w:t xml:space="preserve"> токены, а также смарт-карты с универсальным считывателем например Джакарты и тест-драйв 3 последних способ удобен потому, что в одной смарт-карте может поместиться все электронный пропуск сотрудника электронная подпись зарплатная медицинская карты и так далее считыватель тест-драйв, 3 имеет нет соединяем и </w:t>
-      </w:r>
-      <w:proofErr w:type="spellStart"/>
-      <w:r>
-        <w:rPr>
-          <w:rFonts w:ascii="Times New Roman" w:hAnsi="Times New Roman" w:cs="Times New Roman"/>
-          <w:sz w:val="24"/>
-          <w:szCs w:val="24"/>
-          <w:shd w:val="clear" w:color="auto" w:fill="FFFFFF"/>
-        </w:rPr>
-        <w:t>usb</w:t>
-      </w:r>
-      <w:proofErr w:type="spellEnd"/>
-      <w:r>
-        <w:rPr>
-          <w:rFonts w:ascii="Times New Roman" w:hAnsi="Times New Roman" w:cs="Times New Roman"/>
-          <w:sz w:val="24"/>
-          <w:szCs w:val="24"/>
-          <w:shd w:val="clear" w:color="auto" w:fill="FFFFFF"/>
-        </w:rPr>
-        <w:t xml:space="preserve"> кабель с защиты от перегиба не я и перетирания и может быть представлен в без корпусного встраиваемом малогабаритном и вертикальном исполнении как начать работу со смарт-карты Джакарта ознакомьтесь с руководством пользователя и проверьте требования к системе подключите считыватели порту на современных операционных системах считыватель определиться самостоятельно после чего загорится зеленый индикатор вставьте смарт-карту контактами вверх и вперед в момент передачи данных зеленый индикатор будет мигать обеспечьте надежное хранение смарт-карты в случае ее потери сообщите в службу идти безопасности вашей компании</w:t>
+        <w:t>Электронные замки соболь аккорд или secret net информационные таблетки сенсор отпечатков пальцев usb ключи или usb токены, а также смарт-карты с универсальным считывателем например Джакарты и тест-драйв 3 последних способ удобен потому, что в одной смарт-карте может поместиться все электронный пропуск сотрудника электронная подпись зарплатная медицинская карты и так далее считыватель тест-драйв, 3 имеет нет соединяем и usb кабель с защиты от перегиба не я и перетирания и может быть представлен в без корпусного встраиваемом малогабаритном и вертикальном исполнении как начать работу со смарт-карты Джакарта ознакомьтесь с руководством пользователя и проверьте требования к системе подключите считыватели порту на современных операционных системах считыватель определиться самостоятельно после чего загорится зеленый индикатор вставьте смарт-карту контактами вверх и вперед в момент передачи данных зеленый индикатор будет мигать обеспечьте надежное хранение смарт-карты в случае ее потери сообщите в службу идти безопасности вашей компании</w:t>
       </w:r>
     </w:p>
     <w:p>

</xml_diff>